<commit_message>
Update Smart_Gate_Controller_Cypher_ Final Documentation.docx
</commit_message>
<xml_diff>
--- a/advance-embedded/Smart_Gate_Controller_Cypher_ Final Documentation.docx
+++ b/advance-embedded/Smart_Gate_Controller_Cypher_ Final Documentation.docx
@@ -395,6 +395,55 @@
     <w:p>
       <w:pPr>
         <w:pStyle w:val="ListParagraph"/>
+        <w:rPr>
+          <w:i/>
+        </w:rPr>
+      </w:pPr>
+      <w:r>
+        <w:rPr>
+          <w:i/>
+        </w:rPr>
+        <w:lastRenderedPageBreak/>
+        <w:drawing>
+          <wp:inline distT="0" distB="0" distL="0" distR="0" wp14:anchorId="3C31AF61" wp14:editId="5438BA23">
+            <wp:extent cx="5760720" cy="4429760"/>
+            <wp:effectExtent l="0" t="0" r="0" b="8890"/>
+            <wp:docPr id="1" name="Picture 1" descr="Diagram&#10;&#10;Description automatically generated"/>
+            <wp:cNvGraphicFramePr>
+              <a:graphicFrameLocks xmlns:a="http://schemas.openxmlformats.org/drawingml/2006/main" noChangeAspect="1"/>
+            </wp:cNvGraphicFramePr>
+            <a:graphic xmlns:a="http://schemas.openxmlformats.org/drawingml/2006/main">
+              <a:graphicData uri="http://schemas.openxmlformats.org/drawingml/2006/picture">
+                <pic:pic xmlns:pic="http://schemas.openxmlformats.org/drawingml/2006/picture">
+                  <pic:nvPicPr>
+                    <pic:cNvPr id="1" name="Picture 1" descr="Diagram&#10;&#10;Description automatically generated"/>
+                    <pic:cNvPicPr/>
+                  </pic:nvPicPr>
+                  <pic:blipFill>
+                    <a:blip r:embed="rId8"/>
+                    <a:stretch>
+                      <a:fillRect/>
+                    </a:stretch>
+                  </pic:blipFill>
+                  <pic:spPr>
+                    <a:xfrm>
+                      <a:off x="0" y="0"/>
+                      <a:ext cx="5760720" cy="4429760"/>
+                    </a:xfrm>
+                    <a:prstGeom prst="rect">
+                      <a:avLst/>
+                    </a:prstGeom>
+                  </pic:spPr>
+                </pic:pic>
+              </a:graphicData>
+            </a:graphic>
+          </wp:inline>
+        </w:drawing>
+      </w:r>
+    </w:p>
+    <w:p>
+      <w:pPr>
+        <w:pStyle w:val="ListParagraph"/>
         <w:numPr>
           <w:ilvl w:val="0"/>
           <w:numId w:val="31"/>
@@ -622,7 +671,6 @@
         <w:pStyle w:val="Heading1"/>
       </w:pPr>
       <w:r>
-        <w:lastRenderedPageBreak/>
         <w:t>Implementation</w:t>
       </w:r>
     </w:p>
@@ -877,8 +925,8 @@
       </w:r>
     </w:p>
     <w:sectPr>
-      <w:headerReference w:type="default" r:id="rId8"/>
-      <w:footerReference w:type="default" r:id="rId9"/>
+      <w:headerReference w:type="default" r:id="rId9"/>
+      <w:footerReference w:type="default" r:id="rId10"/>
       <w:pgSz w:w="11906" w:h="16838"/>
       <w:pgMar w:top="1417" w:right="1417" w:bottom="1134" w:left="1417" w:header="708" w:footer="708" w:gutter="0"/>
       <w:cols w:space="708"/>
@@ -4404,7 +4452,7 @@
     <w:lsdException w:name="Table Web 2" w:semiHidden="1" w:unhideWhenUsed="1"/>
     <w:lsdException w:name="Table Web 3" w:semiHidden="1" w:unhideWhenUsed="1"/>
     <w:lsdException w:name="Balloon Text" w:semiHidden="1" w:unhideWhenUsed="1"/>
-    <w:lsdException w:name="Table Grid" w:semiHidden="1" w:uiPriority="59" w:unhideWhenUsed="1"/>
+    <w:lsdException w:name="Table Grid" w:uiPriority="59"/>
     <w:lsdException w:name="Table Theme" w:semiHidden="1" w:unhideWhenUsed="1"/>
     <w:lsdException w:name="Placeholder Text" w:semiHidden="1"/>
     <w:lsdException w:name="No Spacing" w:uiPriority="1" w:qFormat="1"/>

</xml_diff>